<commit_message>
Watermarking changes for the new updates\additions on 10-Feb-2020
</commit_message>
<xml_diff>
--- a/IP and Scripts/Convert SQL Server Agent Jobs into Elastic Database Jobs/Convert SQL Server Agent Jobs into Elastic Database Jobs.docx
+++ b/IP and Scripts/Convert SQL Server Agent Jobs into Elastic Database Jobs/Convert SQL Server Agent Jobs into Elastic Database Jobs.docx
@@ -45,6 +45,8 @@
       <w:r>
         <w:br w:type="page"/>
       </w:r>
+      <w:bookmarkStart w:id="0" w:name="_GoBack"/>
+      <w:bookmarkEnd w:id="0"/>
     </w:p>
     <w:p>
       <w:pPr>
@@ -140,10 +142,7 @@
         </w:numPr>
       </w:pPr>
       <w:r>
-        <w:t>Make sure that the jobs_resource_manager has permission to read the database scoped credential</w:t>
-      </w:r>
-      <w:r>
-        <w:t>. To do so, use the following command. Change &lt;job credential&gt; into the name of your job credential</w:t>
+        <w:t>Make sure that the jobs_resource_manager has permission to read the database scoped credential. To do so, use the following command. Change &lt;job credential&gt; into the name of your job credential</w:t>
       </w:r>
     </w:p>
     <w:p>
@@ -410,12 +409,16 @@
       <w:r>
         <w:t>Schedules, Alerts and Notifications are not transferred</w:t>
       </w:r>
-      <w:bookmarkStart w:id="0" w:name="_GoBack"/>
-      <w:bookmarkEnd w:id="0"/>
     </w:p>
     <w:p/>
     <w:p/>
     <w:sectPr>
+      <w:headerReference w:type="even" r:id="rId12"/>
+      <w:headerReference w:type="default" r:id="rId13"/>
+      <w:footerReference w:type="even" r:id="rId14"/>
+      <w:footerReference w:type="default" r:id="rId15"/>
+      <w:headerReference w:type="first" r:id="rId16"/>
+      <w:footerReference w:type="first" r:id="rId17"/>
       <w:pgSz w:w="12240" w:h="15840"/>
       <w:pgMar w:top="1440" w:right="1440" w:bottom="1440" w:left="1440" w:header="720" w:footer="720" w:gutter="0"/>
       <w:cols w:space="720"/>
@@ -450,6 +453,39 @@
 </w:endnotes>
 </file>
 
+<file path=word/footer1.xml><?xml version="1.0" encoding="utf-8"?>
+<w:ftr xmlns:wpc="http://schemas.microsoft.com/office/word/2010/wordprocessingCanvas" xmlns:cx="http://schemas.microsoft.com/office/drawing/2014/chartex" xmlns:cx1="http://schemas.microsoft.com/office/drawing/2015/9/8/chartex" xmlns:cx2="http://schemas.microsoft.com/office/drawing/2015/10/21/chartex" xmlns:cx3="http://schemas.microsoft.com/office/drawing/2016/5/9/chartex" xmlns:cx4="http://schemas.microsoft.com/office/drawing/2016/5/10/chartex" xmlns:cx5="http://schemas.microsoft.com/office/drawing/2016/5/11/chartex" xmlns:cx6="http://schemas.microsoft.com/office/drawing/2016/5/12/chartex" xmlns:cx7="http://schemas.microsoft.com/office/drawing/2016/5/13/chartex" xmlns:cx8="http://schemas.microsoft.com/office/drawing/2016/5/14/chartex" xmlns:mc="http://schemas.openxmlformats.org/markup-compatibility/2006" xmlns:aink="http://schemas.microsoft.com/office/drawing/2016/ink" xmlns:am3d="http://schemas.microsoft.com/office/drawing/2017/model3d" xmlns:o="urn:schemas-microsoft-com:office:office" xmlns:r="http://schemas.openxmlformats.org/officeDocument/2006/relationships" xmlns:m="http://schemas.openxmlformats.org/officeDocument/2006/math" xmlns:v="urn:schemas-microsoft-com:vml" xmlns:wp14="http://schemas.microsoft.com/office/word/2010/wordprocessingDrawing" xmlns:wp="http://schemas.openxmlformats.org/drawingml/2006/wordprocessingDrawing" xmlns:w10="urn:schemas-microsoft-com:office:word" xmlns:w="http://schemas.openxmlformats.org/wordprocessingml/2006/main" xmlns:w14="http://schemas.microsoft.com/office/word/2010/wordml" xmlns:w15="http://schemas.microsoft.com/office/word/2012/wordml" xmlns:w16cex="http://schemas.microsoft.com/office/word/2018/wordml/cex" xmlns:w16cid="http://schemas.microsoft.com/office/word/2016/wordml/cid" xmlns:w16="http://schemas.microsoft.com/office/word/2018/wordml" xmlns:w16se="http://schemas.microsoft.com/office/word/2015/wordml/symex" xmlns:wpg="http://schemas.microsoft.com/office/word/2010/wordprocessingGroup" xmlns:wpi="http://schemas.microsoft.com/office/word/2010/wordprocessingInk" xmlns:wne="http://schemas.microsoft.com/office/word/2006/wordml" xmlns:wps="http://schemas.microsoft.com/office/word/2010/wordprocessingShape" mc:Ignorable="w14 w15 w16se w16cid w16 w16cex wp14">
+  <w:p>
+    <w:pPr>
+      <w:pStyle w:val="Footer"/>
+    </w:pPr>
+  </w:p>
+</w:ftr>
+</file>
+
+<file path=word/footer2.xml><?xml version="1.0" encoding="utf-8"?>
+<w:ftr xmlns:wpc="http://schemas.microsoft.com/office/word/2010/wordprocessingCanvas" xmlns:cx="http://schemas.microsoft.com/office/drawing/2014/chartex" xmlns:cx1="http://schemas.microsoft.com/office/drawing/2015/9/8/chartex" xmlns:cx2="http://schemas.microsoft.com/office/drawing/2015/10/21/chartex" xmlns:cx3="http://schemas.microsoft.com/office/drawing/2016/5/9/chartex" xmlns:cx4="http://schemas.microsoft.com/office/drawing/2016/5/10/chartex" xmlns:cx5="http://schemas.microsoft.com/office/drawing/2016/5/11/chartex" xmlns:cx6="http://schemas.microsoft.com/office/drawing/2016/5/12/chartex" xmlns:cx7="http://schemas.microsoft.com/office/drawing/2016/5/13/chartex" xmlns:cx8="http://schemas.microsoft.com/office/drawing/2016/5/14/chartex" xmlns:mc="http://schemas.openxmlformats.org/markup-compatibility/2006" xmlns:aink="http://schemas.microsoft.com/office/drawing/2016/ink" xmlns:am3d="http://schemas.microsoft.com/office/drawing/2017/model3d" xmlns:o="urn:schemas-microsoft-com:office:office" xmlns:r="http://schemas.openxmlformats.org/officeDocument/2006/relationships" xmlns:m="http://schemas.openxmlformats.org/officeDocument/2006/math" xmlns:v="urn:schemas-microsoft-com:vml" xmlns:wp14="http://schemas.microsoft.com/office/word/2010/wordprocessingDrawing" xmlns:wp="http://schemas.openxmlformats.org/drawingml/2006/wordprocessingDrawing" xmlns:w10="urn:schemas-microsoft-com:office:word" xmlns:w="http://schemas.openxmlformats.org/wordprocessingml/2006/main" xmlns:w14="http://schemas.microsoft.com/office/word/2010/wordml" xmlns:w15="http://schemas.microsoft.com/office/word/2012/wordml" xmlns:w16cex="http://schemas.microsoft.com/office/word/2018/wordml/cex" xmlns:w16cid="http://schemas.microsoft.com/office/word/2016/wordml/cid" xmlns:w16="http://schemas.microsoft.com/office/word/2018/wordml" xmlns:w16se="http://schemas.microsoft.com/office/word/2015/wordml/symex" xmlns:wpg="http://schemas.microsoft.com/office/word/2010/wordprocessingGroup" xmlns:wpi="http://schemas.microsoft.com/office/word/2010/wordprocessingInk" xmlns:wne="http://schemas.microsoft.com/office/word/2006/wordml" xmlns:wps="http://schemas.microsoft.com/office/word/2010/wordprocessingShape" mc:Ignorable="w14 w15 w16se w16cid w16 w16cex wp14">
+  <w:p>
+    <w:pPr>
+      <w:pStyle w:val="Footer"/>
+    </w:pPr>
+    <w:r>
+      <w:t>Data Migration Jumpstart Engineering Team</w:t>
+    </w:r>
+  </w:p>
+</w:ftr>
+</file>
+
+<file path=word/footer3.xml><?xml version="1.0" encoding="utf-8"?>
+<w:ftr xmlns:wpc="http://schemas.microsoft.com/office/word/2010/wordprocessingCanvas" xmlns:cx="http://schemas.microsoft.com/office/drawing/2014/chartex" xmlns:cx1="http://schemas.microsoft.com/office/drawing/2015/9/8/chartex" xmlns:cx2="http://schemas.microsoft.com/office/drawing/2015/10/21/chartex" xmlns:cx3="http://schemas.microsoft.com/office/drawing/2016/5/9/chartex" xmlns:cx4="http://schemas.microsoft.com/office/drawing/2016/5/10/chartex" xmlns:cx5="http://schemas.microsoft.com/office/drawing/2016/5/11/chartex" xmlns:cx6="http://schemas.microsoft.com/office/drawing/2016/5/12/chartex" xmlns:cx7="http://schemas.microsoft.com/office/drawing/2016/5/13/chartex" xmlns:cx8="http://schemas.microsoft.com/office/drawing/2016/5/14/chartex" xmlns:mc="http://schemas.openxmlformats.org/markup-compatibility/2006" xmlns:aink="http://schemas.microsoft.com/office/drawing/2016/ink" xmlns:am3d="http://schemas.microsoft.com/office/drawing/2017/model3d" xmlns:o="urn:schemas-microsoft-com:office:office" xmlns:r="http://schemas.openxmlformats.org/officeDocument/2006/relationships" xmlns:m="http://schemas.openxmlformats.org/officeDocument/2006/math" xmlns:v="urn:schemas-microsoft-com:vml" xmlns:wp14="http://schemas.microsoft.com/office/word/2010/wordprocessingDrawing" xmlns:wp="http://schemas.openxmlformats.org/drawingml/2006/wordprocessingDrawing" xmlns:w10="urn:schemas-microsoft-com:office:word" xmlns:w="http://schemas.openxmlformats.org/wordprocessingml/2006/main" xmlns:w14="http://schemas.microsoft.com/office/word/2010/wordml" xmlns:w15="http://schemas.microsoft.com/office/word/2012/wordml" xmlns:w16cex="http://schemas.microsoft.com/office/word/2018/wordml/cex" xmlns:w16cid="http://schemas.microsoft.com/office/word/2016/wordml/cid" xmlns:w16="http://schemas.microsoft.com/office/word/2018/wordml" xmlns:w16se="http://schemas.microsoft.com/office/word/2015/wordml/symex" xmlns:wpg="http://schemas.microsoft.com/office/word/2010/wordprocessingGroup" xmlns:wpi="http://schemas.microsoft.com/office/word/2010/wordprocessingInk" xmlns:wne="http://schemas.microsoft.com/office/word/2006/wordml" xmlns:wps="http://schemas.microsoft.com/office/word/2010/wordprocessingShape" mc:Ignorable="w14 w15 w16se w16cid w16 w16cex wp14">
+  <w:p>
+    <w:pPr>
+      <w:pStyle w:val="Footer"/>
+    </w:pPr>
+  </w:p>
+</w:ftr>
+</file>
+
 <file path=word/footnotes.xml><?xml version="1.0" encoding="utf-8"?>
 <w:footnotes xmlns:wpc="http://schemas.microsoft.com/office/word/2010/wordprocessingCanvas" xmlns:cx="http://schemas.microsoft.com/office/drawing/2014/chartex" xmlns:cx1="http://schemas.microsoft.com/office/drawing/2015/9/8/chartex" xmlns:cx2="http://schemas.microsoft.com/office/drawing/2015/10/21/chartex" xmlns:cx3="http://schemas.microsoft.com/office/drawing/2016/5/9/chartex" xmlns:cx4="http://schemas.microsoft.com/office/drawing/2016/5/10/chartex" xmlns:cx5="http://schemas.microsoft.com/office/drawing/2016/5/11/chartex" xmlns:cx6="http://schemas.microsoft.com/office/drawing/2016/5/12/chartex" xmlns:cx7="http://schemas.microsoft.com/office/drawing/2016/5/13/chartex" xmlns:cx8="http://schemas.microsoft.com/office/drawing/2016/5/14/chartex" xmlns:mc="http://schemas.openxmlformats.org/markup-compatibility/2006" xmlns:aink="http://schemas.microsoft.com/office/drawing/2016/ink" xmlns:am3d="http://schemas.microsoft.com/office/drawing/2017/model3d" xmlns:o="urn:schemas-microsoft-com:office:office" xmlns:r="http://schemas.openxmlformats.org/officeDocument/2006/relationships" xmlns:m="http://schemas.openxmlformats.org/officeDocument/2006/math" xmlns:v="urn:schemas-microsoft-com:vml" xmlns:wp14="http://schemas.microsoft.com/office/word/2010/wordprocessingDrawing" xmlns:wp="http://schemas.openxmlformats.org/drawingml/2006/wordprocessingDrawing" xmlns:w10="urn:schemas-microsoft-com:office:word" xmlns:w="http://schemas.openxmlformats.org/wordprocessingml/2006/main" xmlns:w14="http://schemas.microsoft.com/office/word/2010/wordml" xmlns:w15="http://schemas.microsoft.com/office/word/2012/wordml" xmlns:w16cex="http://schemas.microsoft.com/office/word/2018/wordml/cex" xmlns:w16cid="http://schemas.microsoft.com/office/word/2016/wordml/cid" xmlns:w16="http://schemas.microsoft.com/office/word/2018/wordml" xmlns:w16se="http://schemas.microsoft.com/office/word/2015/wordml/symex" xmlns:wpg="http://schemas.microsoft.com/office/word/2010/wordprocessingGroup" xmlns:wpi="http://schemas.microsoft.com/office/word/2010/wordprocessingInk" xmlns:wne="http://schemas.microsoft.com/office/word/2006/wordml" xmlns:wps="http://schemas.microsoft.com/office/word/2010/wordprocessingShape" mc:Ignorable="w14 w15 w16se w16cid w16 w16cex wp14">
   <w:footnote w:type="separator" w:id="-1">
@@ -473,6 +509,36 @@
     </w:p>
   </w:footnote>
 </w:footnotes>
+</file>
+
+<file path=word/header1.xml><?xml version="1.0" encoding="utf-8"?>
+<w:hdr xmlns:wpc="http://schemas.microsoft.com/office/word/2010/wordprocessingCanvas" xmlns:cx="http://schemas.microsoft.com/office/drawing/2014/chartex" xmlns:cx1="http://schemas.microsoft.com/office/drawing/2015/9/8/chartex" xmlns:cx2="http://schemas.microsoft.com/office/drawing/2015/10/21/chartex" xmlns:cx3="http://schemas.microsoft.com/office/drawing/2016/5/9/chartex" xmlns:cx4="http://schemas.microsoft.com/office/drawing/2016/5/10/chartex" xmlns:cx5="http://schemas.microsoft.com/office/drawing/2016/5/11/chartex" xmlns:cx6="http://schemas.microsoft.com/office/drawing/2016/5/12/chartex" xmlns:cx7="http://schemas.microsoft.com/office/drawing/2016/5/13/chartex" xmlns:cx8="http://schemas.microsoft.com/office/drawing/2016/5/14/chartex" xmlns:mc="http://schemas.openxmlformats.org/markup-compatibility/2006" xmlns:aink="http://schemas.microsoft.com/office/drawing/2016/ink" xmlns:am3d="http://schemas.microsoft.com/office/drawing/2017/model3d" xmlns:o="urn:schemas-microsoft-com:office:office" xmlns:r="http://schemas.openxmlformats.org/officeDocument/2006/relationships" xmlns:m="http://schemas.openxmlformats.org/officeDocument/2006/math" xmlns:v="urn:schemas-microsoft-com:vml" xmlns:wp14="http://schemas.microsoft.com/office/word/2010/wordprocessingDrawing" xmlns:wp="http://schemas.openxmlformats.org/drawingml/2006/wordprocessingDrawing" xmlns:w10="urn:schemas-microsoft-com:office:word" xmlns:w="http://schemas.openxmlformats.org/wordprocessingml/2006/main" xmlns:w14="http://schemas.microsoft.com/office/word/2010/wordml" xmlns:w15="http://schemas.microsoft.com/office/word/2012/wordml" xmlns:w16cex="http://schemas.microsoft.com/office/word/2018/wordml/cex" xmlns:w16cid="http://schemas.microsoft.com/office/word/2016/wordml/cid" xmlns:w16="http://schemas.microsoft.com/office/word/2018/wordml" xmlns:w16se="http://schemas.microsoft.com/office/word/2015/wordml/symex" xmlns:wpg="http://schemas.microsoft.com/office/word/2010/wordprocessingGroup" xmlns:wpi="http://schemas.microsoft.com/office/word/2010/wordprocessingInk" xmlns:wne="http://schemas.microsoft.com/office/word/2006/wordml" xmlns:wps="http://schemas.microsoft.com/office/word/2010/wordprocessingShape" mc:Ignorable="w14 w15 w16se w16cid w16 w16cex wp14">
+  <w:p>
+    <w:pPr>
+      <w:pStyle w:val="Header"/>
+    </w:pPr>
+  </w:p>
+</w:hdr>
+</file>
+
+<file path=word/header2.xml><?xml version="1.0" encoding="utf-8"?>
+<w:hdr xmlns:wpc="http://schemas.microsoft.com/office/word/2010/wordprocessingCanvas" xmlns:cx="http://schemas.microsoft.com/office/drawing/2014/chartex" xmlns:cx1="http://schemas.microsoft.com/office/drawing/2015/9/8/chartex" xmlns:cx2="http://schemas.microsoft.com/office/drawing/2015/10/21/chartex" xmlns:cx3="http://schemas.microsoft.com/office/drawing/2016/5/9/chartex" xmlns:cx4="http://schemas.microsoft.com/office/drawing/2016/5/10/chartex" xmlns:cx5="http://schemas.microsoft.com/office/drawing/2016/5/11/chartex" xmlns:cx6="http://schemas.microsoft.com/office/drawing/2016/5/12/chartex" xmlns:cx7="http://schemas.microsoft.com/office/drawing/2016/5/13/chartex" xmlns:cx8="http://schemas.microsoft.com/office/drawing/2016/5/14/chartex" xmlns:mc="http://schemas.openxmlformats.org/markup-compatibility/2006" xmlns:aink="http://schemas.microsoft.com/office/drawing/2016/ink" xmlns:am3d="http://schemas.microsoft.com/office/drawing/2017/model3d" xmlns:o="urn:schemas-microsoft-com:office:office" xmlns:r="http://schemas.openxmlformats.org/officeDocument/2006/relationships" xmlns:m="http://schemas.openxmlformats.org/officeDocument/2006/math" xmlns:v="urn:schemas-microsoft-com:vml" xmlns:wp14="http://schemas.microsoft.com/office/word/2010/wordprocessingDrawing" xmlns:wp="http://schemas.openxmlformats.org/drawingml/2006/wordprocessingDrawing" xmlns:w10="urn:schemas-microsoft-com:office:word" xmlns:w="http://schemas.openxmlformats.org/wordprocessingml/2006/main" xmlns:w14="http://schemas.microsoft.com/office/word/2010/wordml" xmlns:w15="http://schemas.microsoft.com/office/word/2012/wordml" xmlns:w16cex="http://schemas.microsoft.com/office/word/2018/wordml/cex" xmlns:w16cid="http://schemas.microsoft.com/office/word/2016/wordml/cid" xmlns:w16="http://schemas.microsoft.com/office/word/2018/wordml" xmlns:w16se="http://schemas.microsoft.com/office/word/2015/wordml/symex" xmlns:wpg="http://schemas.microsoft.com/office/word/2010/wordprocessingGroup" xmlns:wpi="http://schemas.microsoft.com/office/word/2010/wordprocessingInk" xmlns:wne="http://schemas.microsoft.com/office/word/2006/wordml" xmlns:wps="http://schemas.microsoft.com/office/word/2010/wordprocessingShape" mc:Ignorable="w14 w15 w16se w16cid w16 w16cex wp14">
+  <w:p>
+    <w:pPr>
+      <w:pStyle w:val="Header"/>
+    </w:pPr>
+  </w:p>
+</w:hdr>
+</file>
+
+<file path=word/header3.xml><?xml version="1.0" encoding="utf-8"?>
+<w:hdr xmlns:wpc="http://schemas.microsoft.com/office/word/2010/wordprocessingCanvas" xmlns:cx="http://schemas.microsoft.com/office/drawing/2014/chartex" xmlns:cx1="http://schemas.microsoft.com/office/drawing/2015/9/8/chartex" xmlns:cx2="http://schemas.microsoft.com/office/drawing/2015/10/21/chartex" xmlns:cx3="http://schemas.microsoft.com/office/drawing/2016/5/9/chartex" xmlns:cx4="http://schemas.microsoft.com/office/drawing/2016/5/10/chartex" xmlns:cx5="http://schemas.microsoft.com/office/drawing/2016/5/11/chartex" xmlns:cx6="http://schemas.microsoft.com/office/drawing/2016/5/12/chartex" xmlns:cx7="http://schemas.microsoft.com/office/drawing/2016/5/13/chartex" xmlns:cx8="http://schemas.microsoft.com/office/drawing/2016/5/14/chartex" xmlns:mc="http://schemas.openxmlformats.org/markup-compatibility/2006" xmlns:aink="http://schemas.microsoft.com/office/drawing/2016/ink" xmlns:am3d="http://schemas.microsoft.com/office/drawing/2017/model3d" xmlns:o="urn:schemas-microsoft-com:office:office" xmlns:r="http://schemas.openxmlformats.org/officeDocument/2006/relationships" xmlns:m="http://schemas.openxmlformats.org/officeDocument/2006/math" xmlns:v="urn:schemas-microsoft-com:vml" xmlns:wp14="http://schemas.microsoft.com/office/word/2010/wordprocessingDrawing" xmlns:wp="http://schemas.openxmlformats.org/drawingml/2006/wordprocessingDrawing" xmlns:w10="urn:schemas-microsoft-com:office:word" xmlns:w="http://schemas.openxmlformats.org/wordprocessingml/2006/main" xmlns:w14="http://schemas.microsoft.com/office/word/2010/wordml" xmlns:w15="http://schemas.microsoft.com/office/word/2012/wordml" xmlns:w16cex="http://schemas.microsoft.com/office/word/2018/wordml/cex" xmlns:w16cid="http://schemas.microsoft.com/office/word/2016/wordml/cid" xmlns:w16="http://schemas.microsoft.com/office/word/2018/wordml" xmlns:w16se="http://schemas.microsoft.com/office/word/2015/wordml/symex" xmlns:wpg="http://schemas.microsoft.com/office/word/2010/wordprocessingGroup" xmlns:wpi="http://schemas.microsoft.com/office/word/2010/wordprocessingInk" xmlns:wne="http://schemas.microsoft.com/office/word/2006/wordml" xmlns:wps="http://schemas.microsoft.com/office/word/2010/wordprocessingShape" mc:Ignorable="w14 w15 w16se w16cid w16 w16cex wp14">
+  <w:p>
+    <w:pPr>
+      <w:pStyle w:val="Header"/>
+    </w:pPr>
+  </w:p>
+</w:hdr>
 </file>
 
 <file path=word/numbering.xml><?xml version="1.0" encoding="utf-8"?>
@@ -1189,6 +1255,50 @@
       <w:szCs w:val="26"/>
     </w:rPr>
   </w:style>
+  <w:style w:type="paragraph" w:styleId="Header">
+    <w:name w:val="header"/>
+    <w:basedOn w:val="Normal"/>
+    <w:link w:val="HeaderChar"/>
+    <w:uiPriority w:val="99"/>
+    <w:unhideWhenUsed/>
+    <w:rsid w:val="002E2633"/>
+    <w:pPr>
+      <w:tabs>
+        <w:tab w:val="center" w:pos="4680"/>
+        <w:tab w:val="right" w:pos="9360"/>
+      </w:tabs>
+      <w:spacing w:after="0" w:line="240" w:lineRule="auto"/>
+    </w:pPr>
+  </w:style>
+  <w:style w:type="character" w:customStyle="1" w:styleId="HeaderChar">
+    <w:name w:val="Header Char"/>
+    <w:basedOn w:val="DefaultParagraphFont"/>
+    <w:link w:val="Header"/>
+    <w:uiPriority w:val="99"/>
+    <w:rsid w:val="002E2633"/>
+  </w:style>
+  <w:style w:type="paragraph" w:styleId="Footer">
+    <w:name w:val="footer"/>
+    <w:basedOn w:val="Normal"/>
+    <w:link w:val="FooterChar"/>
+    <w:uiPriority w:val="99"/>
+    <w:unhideWhenUsed/>
+    <w:rsid w:val="002E2633"/>
+    <w:pPr>
+      <w:tabs>
+        <w:tab w:val="center" w:pos="4680"/>
+        <w:tab w:val="right" w:pos="9360"/>
+      </w:tabs>
+      <w:spacing w:after="0" w:line="240" w:lineRule="auto"/>
+    </w:pPr>
+  </w:style>
+  <w:style w:type="character" w:customStyle="1" w:styleId="FooterChar">
+    <w:name w:val="Footer Char"/>
+    <w:basedOn w:val="DefaultParagraphFont"/>
+    <w:link w:val="Footer"/>
+    <w:uiPriority w:val="99"/>
+    <w:rsid w:val="002E2633"/>
+  </w:style>
 </w:styles>
 </file>
 
@@ -1488,6 +1598,25 @@
 </file>
 
 <file path=customXml/item1.xml><?xml version="1.0" encoding="utf-8"?>
+<p:properties xmlns:p="http://schemas.microsoft.com/office/2006/metadata/properties" xmlns:xsi="http://www.w3.org/2001/XMLSchema-instance" xmlns:pc="http://schemas.microsoft.com/office/infopath/2007/PartnerControls">
+  <documentManagement>
+    <_ip_UnifiedCompliancePolicyUIAction xmlns="http://schemas.microsoft.com/sharepoint/v3" xsi:nil="true"/>
+    <MediaServiceKeyPoints xmlns="8e9e1453-e20d-4ae8-94ec-0e9aa3575c19" xsi:nil="true"/>
+    <_ip_UnifiedCompliancePolicyProperties xmlns="http://schemas.microsoft.com/sharepoint/v3" xsi:nil="true"/>
+  </documentManagement>
+</p:properties>
+</file>
+
+<file path=customXml/item2.xml><?xml version="1.0" encoding="utf-8"?>
+<?mso-contentType ?>
+<FormTemplates xmlns="http://schemas.microsoft.com/sharepoint/v3/contenttype/forms">
+  <Display>DocumentLibraryForm</Display>
+  <Edit>DocumentLibraryForm</Edit>
+  <New>DocumentLibraryForm</New>
+</FormTemplates>
+</file>
+
+<file path=customXml/item3.xml><?xml version="1.0" encoding="utf-8"?>
 <ct:contentTypeSchema xmlns:ct="http://schemas.microsoft.com/office/2006/metadata/contentType" xmlns:ma="http://schemas.microsoft.com/office/2006/metadata/properties/metaAttributes" ct:_="" ma:_="" ma:contentTypeName="Document" ma:contentTypeID="0x010100A2864CDBDDA88C4C980B2B49ADAFD2AE" ma:contentTypeVersion="17" ma:contentTypeDescription="Create a new document." ma:contentTypeScope="" ma:versionID="1278d16cf7af3550612a1d4f7b1f88db">
   <xsd:schema xmlns:xsd="http://www.w3.org/2001/XMLSchema" xmlns:xs="http://www.w3.org/2001/XMLSchema" xmlns:p="http://schemas.microsoft.com/office/2006/metadata/properties" xmlns:ns1="http://schemas.microsoft.com/sharepoint/v3" xmlns:ns3="b6e85a7f-dd3b-4d27-a592-953508885aab" xmlns:ns4="8e9e1453-e20d-4ae8-94ec-0e9aa3575c19" targetNamespace="http://schemas.microsoft.com/office/2006/metadata/properties" ma:root="true" ma:fieldsID="936c125cb44b3add31d1d2e621551623" ns1:_="" ns3:_="" ns4:_="">
     <xsd:import namespace="http://schemas.microsoft.com/sharepoint/v3"/>
@@ -1741,26 +1870,26 @@
 </ct:contentTypeSchema>
 </file>
 
-<file path=customXml/item2.xml><?xml version="1.0" encoding="utf-8"?>
-<?mso-contentType ?>
-<FormTemplates xmlns="http://schemas.microsoft.com/sharepoint/v3/contenttype/forms">
-  <Display>DocumentLibraryForm</Display>
-  <Edit>DocumentLibraryForm</Edit>
-  <New>DocumentLibraryForm</New>
-</FormTemplates>
+<file path=customXml/itemProps1.xml><?xml version="1.0" encoding="utf-8"?>
+<ds:datastoreItem xmlns:ds="http://schemas.openxmlformats.org/officeDocument/2006/customXml" ds:itemID="{B2C0B95D-71F0-45AA-A5A1-4FAE59C2E517}">
+  <ds:schemaRefs>
+    <ds:schemaRef ds:uri="http://schemas.microsoft.com/office/2006/metadata/properties"/>
+    <ds:schemaRef ds:uri="http://schemas.microsoft.com/office/infopath/2007/PartnerControls"/>
+    <ds:schemaRef ds:uri="http://schemas.microsoft.com/sharepoint/v3"/>
+    <ds:schemaRef ds:uri="8e9e1453-e20d-4ae8-94ec-0e9aa3575c19"/>
+  </ds:schemaRefs>
+</ds:datastoreItem>
 </file>
 
-<file path=customXml/item3.xml><?xml version="1.0" encoding="utf-8"?>
-<p:properties xmlns:p="http://schemas.microsoft.com/office/2006/metadata/properties" xmlns:xsi="http://www.w3.org/2001/XMLSchema-instance" xmlns:pc="http://schemas.microsoft.com/office/infopath/2007/PartnerControls">
-  <documentManagement>
-    <_ip_UnifiedCompliancePolicyUIAction xmlns="http://schemas.microsoft.com/sharepoint/v3" xsi:nil="true"/>
-    <MediaServiceKeyPoints xmlns="8e9e1453-e20d-4ae8-94ec-0e9aa3575c19" xsi:nil="true"/>
-    <_ip_UnifiedCompliancePolicyProperties xmlns="http://schemas.microsoft.com/sharepoint/v3" xsi:nil="true"/>
-  </documentManagement>
-</p:properties>
+<file path=customXml/itemProps2.xml><?xml version="1.0" encoding="utf-8"?>
+<ds:datastoreItem xmlns:ds="http://schemas.openxmlformats.org/officeDocument/2006/customXml" ds:itemID="{997122ED-99C7-49C9-9CE1-2302D84835AD}">
+  <ds:schemaRefs>
+    <ds:schemaRef ds:uri="http://schemas.microsoft.com/sharepoint/v3/contenttype/forms"/>
+  </ds:schemaRefs>
+</ds:datastoreItem>
 </file>
 
-<file path=customXml/itemProps1.xml><?xml version="1.0" encoding="utf-8"?>
+<file path=customXml/itemProps3.xml><?xml version="1.0" encoding="utf-8"?>
 <ds:datastoreItem xmlns:ds="http://schemas.openxmlformats.org/officeDocument/2006/customXml" ds:itemID="{3C31C351-DCDD-4219-BC1D-7B3F1C3D5389}">
   <ds:schemaRefs>
     <ds:schemaRef ds:uri="http://schemas.microsoft.com/office/2006/metadata/contentType"/>
@@ -1778,23 +1907,4 @@
     <ds:schemaRef ds:uri="http://schemas.microsoft.com/internal/obd"/>
   </ds:schemaRefs>
 </ds:datastoreItem>
-</file>
-
-<file path=customXml/itemProps2.xml><?xml version="1.0" encoding="utf-8"?>
-<ds:datastoreItem xmlns:ds="http://schemas.openxmlformats.org/officeDocument/2006/customXml" ds:itemID="{997122ED-99C7-49C9-9CE1-2302D84835AD}">
-  <ds:schemaRefs>
-    <ds:schemaRef ds:uri="http://schemas.microsoft.com/sharepoint/v3/contenttype/forms"/>
-  </ds:schemaRefs>
-</ds:datastoreItem>
-</file>
-
-<file path=customXml/itemProps3.xml><?xml version="1.0" encoding="utf-8"?>
-<ds:datastoreItem xmlns:ds="http://schemas.openxmlformats.org/officeDocument/2006/customXml" ds:itemID="{B2C0B95D-71F0-45AA-A5A1-4FAE59C2E517}">
-  <ds:schemaRefs>
-    <ds:schemaRef ds:uri="http://schemas.microsoft.com/office/2006/metadata/properties"/>
-    <ds:schemaRef ds:uri="http://schemas.microsoft.com/office/infopath/2007/PartnerControls"/>
-    <ds:schemaRef ds:uri="http://schemas.microsoft.com/sharepoint/v3"/>
-    <ds:schemaRef ds:uri="8e9e1453-e20d-4ae8-94ec-0e9aa3575c19"/>
-  </ds:schemaRefs>
-</ds:datastoreItem>
 </file>
</xml_diff>